<commit_message>
Added new changes to the doc
</commit_message>
<xml_diff>
--- a/New Microsoft Word Document.docx
+++ b/New Microsoft Word Document.docx
@@ -30,19 +30,9 @@
       <w:pPr>
         <w:jc w:val="center"/>
       </w:pPr>
-    </w:p>
-    <w:p>
-      <w:pPr>
-        <w:jc w:val="center"/>
-      </w:pPr>
       <w:r>
         <w:t>Macarios Atia</w:t>
       </w:r>
-    </w:p>
-    <w:p>
-      <w:pPr>
-        <w:jc w:val="center"/>
-      </w:pPr>
     </w:p>
     <w:p>
       <w:pPr>
@@ -72,21 +62,29 @@
     <w:p/>
     <w:p/>
     <w:p>
+      <w:pPr>
+        <w:rPr>
+          <w:b/>
+          <w:bCs/>
+          <w:sz w:val="28"/>
+          <w:szCs w:val="28"/>
+        </w:rPr>
+      </w:pPr>
       <w:r>
-        <w:lastRenderedPageBreak/>
+        <w:rPr>
+          <w:b/>
+          <w:bCs/>
+          <w:sz w:val="28"/>
+          <w:szCs w:val="28"/>
+        </w:rPr>
         <w:t>1. Objective</w:t>
       </w:r>
     </w:p>
     <w:p/>
     <w:p>
       <w:r>
-        <w:t>The goal of Week 1 is to design the instruction set</w:t>
-      </w:r>
-      <w:r>
-        <w:t xml:space="preserve"> and </w:t>
-      </w:r>
-      <w:r>
-        <w:t xml:space="preserve">define the </w:t>
+        <w:lastRenderedPageBreak/>
+        <w:t xml:space="preserve">The goal of Week 1 is to design the instruction set and define the </w:t>
       </w:r>
       <w:proofErr w:type="gramStart"/>
       <w:r>
@@ -94,51 +92,29 @@
       </w:r>
       <w:proofErr w:type="gramEnd"/>
       <w:r>
-        <w:t xml:space="preserve"> </w:t>
-      </w:r>
-      <w:r>
-        <w:t xml:space="preserve">make </w:t>
+        <w:t xml:space="preserve"> make </w:t>
       </w:r>
       <w:proofErr w:type="gramStart"/>
       <w:r>
-        <w:t xml:space="preserve">sure </w:t>
-      </w:r>
-      <w:r>
-        <w:t xml:space="preserve"> th</w:t>
-      </w:r>
-      <w:r>
-        <w:t>at</w:t>
+        <w:t>sure  that</w:t>
       </w:r>
       <w:proofErr w:type="gramEnd"/>
       <w:r>
-        <w:t xml:space="preserve"> the</w:t>
+        <w:t xml:space="preserve"> the control unit table for a 16-bit single-cycle RISC processor </w:t>
       </w:r>
       <w:r>
-        <w:t xml:space="preserve"> control unit table for a 16-bit single-cycle RISC processor</w:t>
+        <w:t>actually</w:t>
       </w:r>
-      <w:r>
-        <w:t xml:space="preserve"> </w:t>
-      </w:r>
-      <w:proofErr w:type="spellStart"/>
-      <w:r>
-        <w:t>acaully</w:t>
-      </w:r>
-      <w:proofErr w:type="spellEnd"/>
       <w:r>
         <w:t xml:space="preserve"> </w:t>
       </w:r>
       <w:proofErr w:type="gramStart"/>
       <w:r>
-        <w:t xml:space="preserve">works </w:t>
-      </w:r>
-      <w:r>
-        <w:t>.</w:t>
+        <w:t>works .This</w:t>
       </w:r>
       <w:proofErr w:type="gramEnd"/>
-    </w:p>
-    <w:p>
       <w:r>
-        <w:t xml:space="preserve">This design forms the </w:t>
+        <w:t xml:space="preserve"> design forms the </w:t>
       </w:r>
       <w:proofErr w:type="spellStart"/>
       <w:r>
@@ -146,10 +122,7 @@
       </w:r>
       <w:proofErr w:type="spellEnd"/>
       <w:r>
-        <w:t xml:space="preserve"> for </w:t>
-      </w:r>
-      <w:r>
-        <w:t xml:space="preserve">our </w:t>
+        <w:t xml:space="preserve"> for our </w:t>
       </w:r>
       <w:proofErr w:type="spellStart"/>
       <w:proofErr w:type="gramStart"/>
@@ -169,20 +142,44 @@
       <w:proofErr w:type="spellEnd"/>
       <w:proofErr w:type="gramEnd"/>
       <w:r>
-        <w:t xml:space="preserve"> will be simulated and integrated</w:t>
+        <w:t xml:space="preserve"> will be simulated and integrated within our code</w:t>
       </w:r>
       <w:r>
-        <w:t xml:space="preserve"> within our code</w:t>
+        <w:t>.</w:t>
       </w:r>
     </w:p>
     <w:p/>
     <w:p>
+      <w:pPr>
+        <w:rPr>
+          <w:b/>
+          <w:bCs/>
+          <w:sz w:val="28"/>
+          <w:szCs w:val="28"/>
+        </w:rPr>
+      </w:pPr>
       <w:r>
+        <w:rPr>
+          <w:b/>
+          <w:bCs/>
+          <w:sz w:val="28"/>
+          <w:szCs w:val="28"/>
+        </w:rPr>
         <w:t>2. Instruction Set Architecture (ISA) Design</w:t>
       </w:r>
     </w:p>
     <w:p>
+      <w:pPr>
+        <w:rPr>
+          <w:b/>
+          <w:bCs/>
+        </w:rPr>
+      </w:pPr>
       <w:r>
+        <w:rPr>
+          <w:b/>
+          <w:bCs/>
+        </w:rPr>
         <w:t>Instruction Formats</w:t>
       </w:r>
     </w:p>
@@ -190,17 +187,18 @@
       <w:tblPr>
         <w:tblStyle w:val="TableGrid"/>
         <w:tblW w:w="0" w:type="auto"/>
+        <w:tblInd w:w="-1265" w:type="dxa"/>
         <w:tblLook w:val="04A0" w:firstRow="1" w:lastRow="0" w:firstColumn="1" w:lastColumn="0" w:noHBand="0" w:noVBand="1"/>
       </w:tblPr>
       <w:tblGrid>
-        <w:gridCol w:w="3116"/>
-        <w:gridCol w:w="3117"/>
+        <w:gridCol w:w="2340"/>
+        <w:gridCol w:w="5158"/>
         <w:gridCol w:w="3117"/>
       </w:tblGrid>
       <w:tr>
         <w:tc>
           <w:tcPr>
-            <w:tcW w:w="3116" w:type="dxa"/>
+            <w:tcW w:w="2340" w:type="dxa"/>
           </w:tcPr>
           <w:p>
             <w:r>
@@ -210,11 +208,43 @@
         </w:tc>
         <w:tc>
           <w:tcPr>
+            <w:tcW w:w="5158" w:type="dxa"/>
+          </w:tcPr>
+          <w:p>
+            <w:r>
+              <w:t>Format</w:t>
+            </w:r>
+          </w:p>
+        </w:tc>
+        <w:tc>
+          <w:tcPr>
             <w:tcW w:w="3117" w:type="dxa"/>
           </w:tcPr>
           <w:p>
             <w:r>
-              <w:t>Format</w:t>
+              <w:t>Description</w:t>
+            </w:r>
+          </w:p>
+        </w:tc>
+      </w:tr>
+      <w:tr>
+        <w:tc>
+          <w:tcPr>
+            <w:tcW w:w="2340" w:type="dxa"/>
+          </w:tcPr>
+          <w:p>
+            <w:r>
+              <w:t>R-Type</w:t>
+            </w:r>
+          </w:p>
+        </w:tc>
+        <w:tc>
+          <w:tcPr>
+            <w:tcW w:w="5158" w:type="dxa"/>
+          </w:tcPr>
+          <w:p>
+            <w:r>
+              <w:t>Opcode (4 bits)] Rs (4 bits) Rt (4 bits)] [Rd (4 bits)</w:t>
             </w:r>
           </w:p>
         </w:tc>
@@ -224,19 +254,29 @@
           </w:tcPr>
           <w:p>
             <w:r>
-              <w:t>Description</w:t>
-            </w:r>
-          </w:p>
-        </w:tc>
-      </w:tr>
-      <w:tr>
-        <w:tc>
-          <w:tcPr>
-            <w:tcW w:w="3116" w:type="dxa"/>
-          </w:tcPr>
-          <w:p>
-            <w:r>
-              <w:t>R-Type</w:t>
+              <w:t xml:space="preserve">arithmetic/logic </w:t>
+            </w:r>
+          </w:p>
+        </w:tc>
+      </w:tr>
+      <w:tr>
+        <w:tc>
+          <w:tcPr>
+            <w:tcW w:w="2340" w:type="dxa"/>
+          </w:tcPr>
+          <w:p>
+            <w:r>
+              <w:t>I-Type</w:t>
+            </w:r>
+          </w:p>
+        </w:tc>
+        <w:tc>
+          <w:tcPr>
+            <w:tcW w:w="5158" w:type="dxa"/>
+          </w:tcPr>
+          <w:p>
+            <w:r>
+              <w:t>Opcode (4 bits)] [Rs (4 bits)] [Rt (4 bits) Immediate (4 bits)</w:t>
             </w:r>
           </w:p>
         </w:tc>
@@ -246,48 +286,6 @@
           </w:tcPr>
           <w:p>
             <w:r>
-              <w:t>[Opcode (4 bits)] [Rs (4 bits)] [Rt (4 bits)] [Rd (4 bits)]</w:t>
-            </w:r>
-          </w:p>
-        </w:tc>
-        <w:tc>
-          <w:tcPr>
-            <w:tcW w:w="3117" w:type="dxa"/>
-          </w:tcPr>
-          <w:p>
-            <w:r>
-              <w:t xml:space="preserve">arithmetic/logic </w:t>
-            </w:r>
-          </w:p>
-        </w:tc>
-      </w:tr>
-      <w:tr>
-        <w:tc>
-          <w:tcPr>
-            <w:tcW w:w="3116" w:type="dxa"/>
-          </w:tcPr>
-          <w:p>
-            <w:r>
-              <w:t>I-Type</w:t>
-            </w:r>
-          </w:p>
-        </w:tc>
-        <w:tc>
-          <w:tcPr>
-            <w:tcW w:w="3117" w:type="dxa"/>
-          </w:tcPr>
-          <w:p>
-            <w:r>
-              <w:t>[Opcode (4 bits)] [Rs (4 bits)] [Rt (4 bits)] [Immediate (4 bits)]</w:t>
-            </w:r>
-          </w:p>
-        </w:tc>
-        <w:tc>
-          <w:tcPr>
-            <w:tcW w:w="3117" w:type="dxa"/>
-          </w:tcPr>
-          <w:p>
-            <w:r>
               <w:t>immediate or memory access</w:t>
             </w:r>
           </w:p>
@@ -296,7 +294,7 @@
       <w:tr>
         <w:tc>
           <w:tcPr>
-            <w:tcW w:w="3116" w:type="dxa"/>
+            <w:tcW w:w="2340" w:type="dxa"/>
           </w:tcPr>
           <w:p>
             <w:r>
@@ -306,11 +304,11 @@
         </w:tc>
         <w:tc>
           <w:tcPr>
-            <w:tcW w:w="3117" w:type="dxa"/>
-          </w:tcPr>
-          <w:p>
-            <w:r>
-              <w:t>[Opcode (4 bits)] [Address (12 bits)]</w:t>
+            <w:tcW w:w="5158" w:type="dxa"/>
+          </w:tcPr>
+          <w:p>
+            <w:r>
+              <w:t>Opcode (4 bits) Address (12 bits)</w:t>
             </w:r>
           </w:p>
         </w:tc>
@@ -375,7 +373,21 @@
     </w:tbl>
     <w:p/>
     <w:p>
+      <w:pPr>
+        <w:rPr>
+          <w:b/>
+          <w:bCs/>
+          <w:sz w:val="28"/>
+          <w:szCs w:val="28"/>
+        </w:rPr>
+      </w:pPr>
       <w:r>
+        <w:rPr>
+          <w:b/>
+          <w:bCs/>
+          <w:sz w:val="28"/>
+          <w:szCs w:val="28"/>
+        </w:rPr>
         <w:t>3. Instruction and Control Signal Table</w:t>
       </w:r>
     </w:p>
@@ -1089,129 +1101,133 @@
           </w:tcPr>
           <w:p>
             <w:r>
+              <w:t>Shift Right Logical</w:t>
+            </w:r>
+          </w:p>
+        </w:tc>
+        <w:tc>
+          <w:tcPr>
+            <w:tcW w:w="850" w:type="dxa"/>
+          </w:tcPr>
+          <w:p>
+            <w:r>
+              <w:t>0000</w:t>
+            </w:r>
+          </w:p>
+        </w:tc>
+        <w:tc>
+          <w:tcPr>
+            <w:tcW w:w="850" w:type="dxa"/>
+          </w:tcPr>
+          <w:p>
+            <w:r>
+              <w:t>1</w:t>
+            </w:r>
+          </w:p>
+        </w:tc>
+        <w:tc>
+          <w:tcPr>
+            <w:tcW w:w="850" w:type="dxa"/>
+          </w:tcPr>
+          <w:p>
+            <w:r>
+              <w:t>0</w:t>
+            </w:r>
+          </w:p>
+        </w:tc>
+        <w:tc>
+          <w:tcPr>
+            <w:tcW w:w="850" w:type="dxa"/>
+          </w:tcPr>
+          <w:p>
+            <w:r>
+              <w:t>0</w:t>
+            </w:r>
+          </w:p>
+        </w:tc>
+        <w:tc>
+          <w:tcPr>
+            <w:tcW w:w="850" w:type="dxa"/>
+          </w:tcPr>
+          <w:p>
+            <w:r>
+              <w:t>X</w:t>
+            </w:r>
+          </w:p>
+        </w:tc>
+        <w:tc>
+          <w:tcPr>
+            <w:tcW w:w="850" w:type="dxa"/>
+          </w:tcPr>
+          <w:p>
+            <w:r>
+              <w:t>0</w:t>
+            </w:r>
+          </w:p>
+        </w:tc>
+        <w:tc>
+          <w:tcPr>
+            <w:tcW w:w="850" w:type="dxa"/>
+          </w:tcPr>
+          <w:p>
+            <w:r>
+              <w:t>10</w:t>
+            </w:r>
+          </w:p>
+        </w:tc>
+        <w:tc>
+          <w:tcPr>
+            <w:tcW w:w="850" w:type="dxa"/>
+          </w:tcPr>
+          <w:p>
+            <w:r>
+              <w:t>X</w:t>
+            </w:r>
+          </w:p>
+        </w:tc>
+        <w:tc>
+          <w:tcPr>
+            <w:tcW w:w="850" w:type="dxa"/>
+          </w:tcPr>
+          <w:p>
+            <w:r>
+              <w:t>0</w:t>
+            </w:r>
+          </w:p>
+        </w:tc>
+        <w:tc>
+          <w:tcPr>
+            <w:tcW w:w="850" w:type="dxa"/>
+          </w:tcPr>
+          <w:p>
+            <w:r>
+              <w:t>1</w:t>
+            </w:r>
+          </w:p>
+        </w:tc>
+      </w:tr>
+      <w:tr>
+        <w:tc>
+          <w:tcPr>
+            <w:tcW w:w="850" w:type="dxa"/>
+          </w:tcPr>
+          <w:p>
+            <w:r>
+              <w:t xml:space="preserve">Shift Right </w:t>
+            </w:r>
+            <w:r>
               <w:lastRenderedPageBreak/>
-              <w:t>Shift Right Logical</w:t>
-            </w:r>
-          </w:p>
-        </w:tc>
-        <w:tc>
-          <w:tcPr>
-            <w:tcW w:w="850" w:type="dxa"/>
-          </w:tcPr>
-          <w:p>
-            <w:r>
-              <w:t>0000</w:t>
-            </w:r>
-          </w:p>
-        </w:tc>
-        <w:tc>
-          <w:tcPr>
-            <w:tcW w:w="850" w:type="dxa"/>
-          </w:tcPr>
-          <w:p>
-            <w:r>
-              <w:t>1</w:t>
-            </w:r>
-          </w:p>
-        </w:tc>
-        <w:tc>
-          <w:tcPr>
-            <w:tcW w:w="850" w:type="dxa"/>
-          </w:tcPr>
-          <w:p>
-            <w:r>
-              <w:t>0</w:t>
-            </w:r>
-          </w:p>
-        </w:tc>
-        <w:tc>
-          <w:tcPr>
-            <w:tcW w:w="850" w:type="dxa"/>
-          </w:tcPr>
-          <w:p>
-            <w:r>
-              <w:t>0</w:t>
-            </w:r>
-          </w:p>
-        </w:tc>
-        <w:tc>
-          <w:tcPr>
-            <w:tcW w:w="850" w:type="dxa"/>
-          </w:tcPr>
-          <w:p>
-            <w:r>
-              <w:t>X</w:t>
-            </w:r>
-          </w:p>
-        </w:tc>
-        <w:tc>
-          <w:tcPr>
-            <w:tcW w:w="850" w:type="dxa"/>
-          </w:tcPr>
-          <w:p>
-            <w:r>
-              <w:t>0</w:t>
-            </w:r>
-          </w:p>
-        </w:tc>
-        <w:tc>
-          <w:tcPr>
-            <w:tcW w:w="850" w:type="dxa"/>
-          </w:tcPr>
-          <w:p>
-            <w:r>
-              <w:t>10</w:t>
-            </w:r>
-          </w:p>
-        </w:tc>
-        <w:tc>
-          <w:tcPr>
-            <w:tcW w:w="850" w:type="dxa"/>
-          </w:tcPr>
-          <w:p>
-            <w:r>
-              <w:t>X</w:t>
-            </w:r>
-          </w:p>
-        </w:tc>
-        <w:tc>
-          <w:tcPr>
-            <w:tcW w:w="850" w:type="dxa"/>
-          </w:tcPr>
-          <w:p>
-            <w:r>
-              <w:t>0</w:t>
-            </w:r>
-          </w:p>
-        </w:tc>
-        <w:tc>
-          <w:tcPr>
-            <w:tcW w:w="850" w:type="dxa"/>
-          </w:tcPr>
-          <w:p>
-            <w:r>
-              <w:t>1</w:t>
-            </w:r>
-          </w:p>
-        </w:tc>
-      </w:tr>
-      <w:tr>
-        <w:tc>
-          <w:tcPr>
-            <w:tcW w:w="850" w:type="dxa"/>
-          </w:tcPr>
-          <w:p>
-            <w:r>
-              <w:t>Shift Right Arithmetic</w:t>
-            </w:r>
-          </w:p>
-        </w:tc>
-        <w:tc>
-          <w:tcPr>
-            <w:tcW w:w="850" w:type="dxa"/>
-          </w:tcPr>
-          <w:p>
-            <w:r>
+              <w:t>Arithmetic</w:t>
+            </w:r>
+          </w:p>
+        </w:tc>
+        <w:tc>
+          <w:tcPr>
+            <w:tcW w:w="850" w:type="dxa"/>
+          </w:tcPr>
+          <w:p>
+            <w:r>
+              <w:lastRenderedPageBreak/>
               <w:t>0000</w:t>
             </w:r>
           </w:p>
@@ -2317,7 +2333,21 @@
       </w:tr>
     </w:tbl>
     <w:p>
+      <w:pPr>
+        <w:rPr>
+          <w:b/>
+          <w:bCs/>
+          <w:sz w:val="28"/>
+          <w:szCs w:val="28"/>
+        </w:rPr>
+      </w:pPr>
       <w:r>
+        <w:rPr>
+          <w:b/>
+          <w:bCs/>
+          <w:sz w:val="28"/>
+          <w:szCs w:val="28"/>
+        </w:rPr>
         <w:t>4. Datapath Components and Description</w:t>
       </w:r>
     </w:p>
@@ -2626,7 +2656,6 @@
           </w:tcPr>
           <w:p>
             <w:r>
-              <w:lastRenderedPageBreak/>
               <w:t>Sign Extender</w:t>
             </w:r>
           </w:p>
@@ -2669,7 +2698,10 @@
           </w:tcPr>
           <w:p>
             <w:r>
-              <w:t>Generates control signals based on opcode</w:t>
+              <w:t>make</w:t>
+            </w:r>
+            <w:r>
+              <w:t xml:space="preserve"> control signals based on opcode</w:t>
             </w:r>
           </w:p>
         </w:tc>
@@ -2694,7 +2726,21 @@
       </w:tr>
     </w:tbl>
     <w:p>
+      <w:pPr>
+        <w:rPr>
+          <w:b/>
+          <w:bCs/>
+          <w:sz w:val="28"/>
+          <w:szCs w:val="28"/>
+        </w:rPr>
+      </w:pPr>
       <w:r>
+        <w:rPr>
+          <w:b/>
+          <w:bCs/>
+          <w:sz w:val="28"/>
+          <w:szCs w:val="28"/>
+        </w:rPr>
         <w:t>5. Register Definitions</w:t>
       </w:r>
     </w:p>
@@ -2717,6 +2763,7 @@
           </w:tcPr>
           <w:p>
             <w:r>
+              <w:lastRenderedPageBreak/>
               <w:t>Register</w:t>
             </w:r>
           </w:p>
@@ -3090,7 +3137,21 @@
       </w:tr>
     </w:tbl>
     <w:p>
+      <w:pPr>
+        <w:rPr>
+          <w:b/>
+          <w:bCs/>
+          <w:sz w:val="28"/>
+          <w:szCs w:val="28"/>
+        </w:rPr>
+      </w:pPr>
       <w:r>
+        <w:rPr>
+          <w:b/>
+          <w:bCs/>
+          <w:sz w:val="28"/>
+          <w:szCs w:val="28"/>
+        </w:rPr>
         <w:t>6. Variable Initialization (from Pseudocode)</w:t>
       </w:r>
     </w:p>
@@ -3444,7 +3505,21 @@
       </w:tr>
     </w:tbl>
     <w:p>
+      <w:pPr>
+        <w:rPr>
+          <w:b/>
+          <w:bCs/>
+          <w:sz w:val="28"/>
+          <w:szCs w:val="28"/>
+        </w:rPr>
+      </w:pPr>
       <w:r>
+        <w:rPr>
+          <w:b/>
+          <w:bCs/>
+          <w:sz w:val="28"/>
+          <w:szCs w:val="28"/>
+        </w:rPr>
         <w:t>7. Memory Initialization</w:t>
       </w:r>
     </w:p>
@@ -3455,31 +3530,37 @@
         <w:tblLook w:val="04A0" w:firstRow="1" w:lastRow="0" w:firstColumn="1" w:lastColumn="0" w:noHBand="0" w:noVBand="1"/>
       </w:tblPr>
       <w:tblGrid>
-        <w:gridCol w:w="9350"/>
+        <w:gridCol w:w="3116"/>
+        <w:gridCol w:w="3117"/>
+        <w:gridCol w:w="3117"/>
       </w:tblGrid>
       <w:tr>
         <w:tc>
           <w:tcPr>
-            <w:tcW w:w="9350" w:type="dxa"/>
+            <w:tcW w:w="3116" w:type="dxa"/>
           </w:tcPr>
           <w:p>
             <w:r>
               <w:t>Address</w:t>
             </w:r>
-            <w:r>
-              <w:tab/>
-              <w:t>Data (</w:t>
-            </w:r>
-            <w:proofErr w:type="gramStart"/>
-            <w:r>
-              <w:t>hex</w:t>
-            </w:r>
-            <w:proofErr w:type="gramEnd"/>
-            <w:r>
-              <w:t>)</w:t>
-            </w:r>
-            <w:r>
-              <w:tab/>
+          </w:p>
+        </w:tc>
+        <w:tc>
+          <w:tcPr>
+            <w:tcW w:w="3117" w:type="dxa"/>
+          </w:tcPr>
+          <w:p>
+            <w:r>
+              <w:t>Data (hex)</w:t>
+            </w:r>
+          </w:p>
+        </w:tc>
+        <w:tc>
+          <w:tcPr>
+            <w:tcW w:w="3117" w:type="dxa"/>
+          </w:tcPr>
+          <w:p>
+            <w:r>
               <w:t>Description</w:t>
             </w:r>
           </w:p>
@@ -3488,18 +3569,30 @@
       <w:tr>
         <w:tc>
           <w:tcPr>
-            <w:tcW w:w="9350" w:type="dxa"/>
+            <w:tcW w:w="3116" w:type="dxa"/>
           </w:tcPr>
           <w:p>
             <w:r>
               <w:t>$a0</w:t>
             </w:r>
-            <w:r>
-              <w:tab/>
+          </w:p>
+        </w:tc>
+        <w:tc>
+          <w:tcPr>
+            <w:tcW w:w="3117" w:type="dxa"/>
+          </w:tcPr>
+          <w:p>
+            <w:r>
               <w:t>0101</w:t>
             </w:r>
-            <w:r>
-              <w:tab/>
+          </w:p>
+        </w:tc>
+        <w:tc>
+          <w:tcPr>
+            <w:tcW w:w="3117" w:type="dxa"/>
+          </w:tcPr>
+          <w:p>
+            <w:r>
               <w:t>Data element 1</w:t>
             </w:r>
           </w:p>
@@ -3508,18 +3601,30 @@
       <w:tr>
         <w:tc>
           <w:tcPr>
-            <w:tcW w:w="9350" w:type="dxa"/>
+            <w:tcW w:w="3116" w:type="dxa"/>
           </w:tcPr>
           <w:p>
             <w:r>
               <w:t>$a0 + 2</w:t>
             </w:r>
-            <w:r>
-              <w:tab/>
+          </w:p>
+        </w:tc>
+        <w:tc>
+          <w:tcPr>
+            <w:tcW w:w="3117" w:type="dxa"/>
+          </w:tcPr>
+          <w:p>
+            <w:r>
               <w:t>0110</w:t>
             </w:r>
-            <w:r>
-              <w:tab/>
+          </w:p>
+        </w:tc>
+        <w:tc>
+          <w:tcPr>
+            <w:tcW w:w="3117" w:type="dxa"/>
+          </w:tcPr>
+          <w:p>
+            <w:r>
               <w:t>Data element 2</w:t>
             </w:r>
           </w:p>
@@ -3528,18 +3633,30 @@
       <w:tr>
         <w:tc>
           <w:tcPr>
-            <w:tcW w:w="9350" w:type="dxa"/>
+            <w:tcW w:w="3116" w:type="dxa"/>
           </w:tcPr>
           <w:p>
             <w:r>
               <w:t>$a0 + 4</w:t>
             </w:r>
-            <w:r>
-              <w:tab/>
+          </w:p>
+        </w:tc>
+        <w:tc>
+          <w:tcPr>
+            <w:tcW w:w="3117" w:type="dxa"/>
+          </w:tcPr>
+          <w:p>
+            <w:r>
               <w:t>0011</w:t>
             </w:r>
-            <w:r>
-              <w:tab/>
+          </w:p>
+        </w:tc>
+        <w:tc>
+          <w:tcPr>
+            <w:tcW w:w="3117" w:type="dxa"/>
+          </w:tcPr>
+          <w:p>
+            <w:r>
               <w:t>Data element 3</w:t>
             </w:r>
           </w:p>
@@ -3548,18 +3665,30 @@
       <w:tr>
         <w:tc>
           <w:tcPr>
-            <w:tcW w:w="9350" w:type="dxa"/>
+            <w:tcW w:w="3116" w:type="dxa"/>
           </w:tcPr>
           <w:p>
             <w:r>
               <w:t>$a0 + 6</w:t>
             </w:r>
-            <w:r>
-              <w:tab/>
+          </w:p>
+        </w:tc>
+        <w:tc>
+          <w:tcPr>
+            <w:tcW w:w="3117" w:type="dxa"/>
+          </w:tcPr>
+          <w:p>
+            <w:r>
               <w:t>00F0</w:t>
             </w:r>
-            <w:r>
-              <w:tab/>
+          </w:p>
+        </w:tc>
+        <w:tc>
+          <w:tcPr>
+            <w:tcW w:w="3117" w:type="dxa"/>
+          </w:tcPr>
+          <w:p>
+            <w:r>
               <w:t>Data element 4</w:t>
             </w:r>
           </w:p>
@@ -3568,266 +3697,372 @@
       <w:tr>
         <w:tc>
           <w:tcPr>
-            <w:tcW w:w="9350" w:type="dxa"/>
+            <w:tcW w:w="3116" w:type="dxa"/>
           </w:tcPr>
           <w:p>
             <w:r>
               <w:t>$a0 + 8</w:t>
             </w:r>
-            <w:r>
-              <w:tab/>
+          </w:p>
+        </w:tc>
+        <w:tc>
+          <w:tcPr>
+            <w:tcW w:w="3117" w:type="dxa"/>
+          </w:tcPr>
+          <w:p>
+            <w:r>
               <w:t>00FF</w:t>
             </w:r>
-            <w:r>
-              <w:tab/>
+          </w:p>
+        </w:tc>
+        <w:tc>
+          <w:tcPr>
+            <w:tcW w:w="3117" w:type="dxa"/>
+          </w:tcPr>
+          <w:p>
+            <w:r>
               <w:t>Data element 5</w:t>
-            </w:r>
-          </w:p>
-        </w:tc>
-      </w:tr>
-      <w:tr>
-        <w:tc>
-          <w:tcPr>
-            <w:tcW w:w="9350" w:type="dxa"/>
-          </w:tcPr>
-          <w:p>
-            <w:r>
-              <w:t>8. Control Unit Inputs and Outputs</w:t>
-            </w:r>
-          </w:p>
-        </w:tc>
-      </w:tr>
-      <w:tr>
-        <w:tc>
-          <w:tcPr>
-            <w:tcW w:w="9350" w:type="dxa"/>
-          </w:tcPr>
-          <w:p>
-            <w:r>
-              <w:t>Input</w:t>
-            </w:r>
-            <w:r>
-              <w:tab/>
-              <w:t>Description</w:t>
-            </w:r>
-          </w:p>
-        </w:tc>
-      </w:tr>
-      <w:tr>
-        <w:tc>
-          <w:tcPr>
-            <w:tcW w:w="9350" w:type="dxa"/>
-          </w:tcPr>
-          <w:p>
-            <w:r>
-              <w:t>Opcode [15–12]</w:t>
-            </w:r>
-            <w:r>
-              <w:tab/>
-              <w:t>Determines instruction type</w:t>
-            </w:r>
-          </w:p>
-        </w:tc>
-      </w:tr>
-      <w:tr>
-        <w:tc>
-          <w:tcPr>
-            <w:tcW w:w="9350" w:type="dxa"/>
-          </w:tcPr>
-          <w:p>
-            <w:r>
-              <w:lastRenderedPageBreak/>
-              <w:t>Output</w:t>
-            </w:r>
-            <w:r>
-              <w:tab/>
-              <w:t>Description</w:t>
-            </w:r>
-          </w:p>
-        </w:tc>
-      </w:tr>
-      <w:tr>
-        <w:tc>
-          <w:tcPr>
-            <w:tcW w:w="9350" w:type="dxa"/>
-          </w:tcPr>
-          <w:p>
-            <w:proofErr w:type="spellStart"/>
-            <w:r>
-              <w:t>reg_dst</w:t>
-            </w:r>
-            <w:proofErr w:type="spellEnd"/>
-            <w:r>
-              <w:tab/>
-              <w:t>Select destination register</w:t>
-            </w:r>
-          </w:p>
-        </w:tc>
-      </w:tr>
-      <w:tr>
-        <w:tc>
-          <w:tcPr>
-            <w:tcW w:w="9350" w:type="dxa"/>
-          </w:tcPr>
-          <w:p>
-            <w:r>
-              <w:t>jump</w:t>
-            </w:r>
-            <w:r>
-              <w:tab/>
-            </w:r>
-            <w:proofErr w:type="spellStart"/>
-            <w:r>
-              <w:t>Jump</w:t>
-            </w:r>
-            <w:proofErr w:type="spellEnd"/>
-            <w:r>
-              <w:t xml:space="preserve"> control</w:t>
-            </w:r>
-          </w:p>
-        </w:tc>
-      </w:tr>
-      <w:tr>
-        <w:tc>
-          <w:tcPr>
-            <w:tcW w:w="9350" w:type="dxa"/>
-          </w:tcPr>
-          <w:p>
-            <w:r>
-              <w:t>branch</w:t>
-            </w:r>
-            <w:r>
-              <w:tab/>
-            </w:r>
-            <w:proofErr w:type="spellStart"/>
-            <w:r>
-              <w:t>Branch</w:t>
-            </w:r>
-            <w:proofErr w:type="spellEnd"/>
-            <w:r>
-              <w:t xml:space="preserve"> control</w:t>
-            </w:r>
-          </w:p>
-        </w:tc>
-      </w:tr>
-      <w:tr>
-        <w:tc>
-          <w:tcPr>
-            <w:tcW w:w="9350" w:type="dxa"/>
-          </w:tcPr>
-          <w:p>
-            <w:proofErr w:type="spellStart"/>
-            <w:r>
-              <w:t>mem_read</w:t>
-            </w:r>
-            <w:proofErr w:type="spellEnd"/>
-            <w:r>
-              <w:tab/>
-              <w:t>Enables data memory read</w:t>
-            </w:r>
-          </w:p>
-        </w:tc>
-      </w:tr>
-      <w:tr>
-        <w:tc>
-          <w:tcPr>
-            <w:tcW w:w="9350" w:type="dxa"/>
-          </w:tcPr>
-          <w:p>
-            <w:proofErr w:type="spellStart"/>
-            <w:r>
-              <w:t>mem_to_reg</w:t>
-            </w:r>
-            <w:proofErr w:type="spellEnd"/>
-            <w:r>
-              <w:tab/>
-              <w:t>Selects memory data for write-back</w:t>
-            </w:r>
-          </w:p>
-        </w:tc>
-      </w:tr>
-      <w:tr>
-        <w:tc>
-          <w:tcPr>
-            <w:tcW w:w="9350" w:type="dxa"/>
-          </w:tcPr>
-          <w:p>
-            <w:r>
-              <w:t>ALU_OP</w:t>
-            </w:r>
-            <w:r>
-              <w:tab/>
-              <w:t>Determines ALU function</w:t>
-            </w:r>
-          </w:p>
-        </w:tc>
-      </w:tr>
-      <w:tr>
-        <w:tc>
-          <w:tcPr>
-            <w:tcW w:w="9350" w:type="dxa"/>
-          </w:tcPr>
-          <w:p>
-            <w:proofErr w:type="spellStart"/>
-            <w:r>
-              <w:t>mem_write</w:t>
-            </w:r>
-            <w:proofErr w:type="spellEnd"/>
-            <w:r>
-              <w:tab/>
-              <w:t>Enables data memory write</w:t>
-            </w:r>
-          </w:p>
-        </w:tc>
-      </w:tr>
-      <w:tr>
-        <w:tc>
-          <w:tcPr>
-            <w:tcW w:w="9350" w:type="dxa"/>
-          </w:tcPr>
-          <w:p>
-            <w:proofErr w:type="spellStart"/>
-            <w:r>
-              <w:t>alu_src</w:t>
-            </w:r>
-            <w:proofErr w:type="spellEnd"/>
-            <w:r>
-              <w:tab/>
-              <w:t>Selects ALU input (register or immediate)</w:t>
-            </w:r>
-          </w:p>
-        </w:tc>
-      </w:tr>
-      <w:tr>
-        <w:tc>
-          <w:tcPr>
-            <w:tcW w:w="9350" w:type="dxa"/>
-          </w:tcPr>
-          <w:p>
-            <w:proofErr w:type="spellStart"/>
-            <w:r>
-              <w:t>reg_write</w:t>
-            </w:r>
-            <w:proofErr w:type="spellEnd"/>
-            <w:r>
-              <w:tab/>
-              <w:t>Enables register file write</w:t>
             </w:r>
           </w:p>
         </w:tc>
       </w:tr>
     </w:tbl>
     <w:p>
+      <w:pPr>
+        <w:rPr>
+          <w:b/>
+          <w:bCs/>
+          <w:sz w:val="28"/>
+          <w:szCs w:val="28"/>
+        </w:rPr>
+      </w:pPr>
       <w:r>
+        <w:rPr>
+          <w:b/>
+          <w:bCs/>
+          <w:sz w:val="28"/>
+          <w:szCs w:val="28"/>
+        </w:rPr>
+        <w:t>8. Control Unit Inputs and Outputs</w:t>
+      </w:r>
+    </w:p>
+    <w:tbl>
+      <w:tblPr>
+        <w:tblStyle w:val="TableGrid"/>
+        <w:tblW w:w="0" w:type="auto"/>
+        <w:tblLook w:val="04A0" w:firstRow="1" w:lastRow="0" w:firstColumn="1" w:lastColumn="0" w:noHBand="0" w:noVBand="1"/>
+      </w:tblPr>
+      <w:tblGrid>
+        <w:gridCol w:w="4675"/>
+        <w:gridCol w:w="4675"/>
+      </w:tblGrid>
+      <w:tr>
+        <w:tc>
+          <w:tcPr>
+            <w:tcW w:w="4675" w:type="dxa"/>
+          </w:tcPr>
+          <w:p>
+            <w:r>
+              <w:t>Input</w:t>
+            </w:r>
+          </w:p>
+        </w:tc>
+        <w:tc>
+          <w:tcPr>
+            <w:tcW w:w="4675" w:type="dxa"/>
+          </w:tcPr>
+          <w:p>
+            <w:r>
+              <w:t>Description</w:t>
+            </w:r>
+          </w:p>
+        </w:tc>
+      </w:tr>
+      <w:tr>
+        <w:tc>
+          <w:tcPr>
+            <w:tcW w:w="4675" w:type="dxa"/>
+          </w:tcPr>
+          <w:p>
+            <w:r>
+              <w:t>Opcode [15–12]</w:t>
+            </w:r>
+          </w:p>
+        </w:tc>
+        <w:tc>
+          <w:tcPr>
+            <w:tcW w:w="4675" w:type="dxa"/>
+          </w:tcPr>
+          <w:p>
+            <w:r>
+              <w:t>instruction type</w:t>
+            </w:r>
+          </w:p>
+        </w:tc>
+      </w:tr>
+      <w:tr>
+        <w:tc>
+          <w:tcPr>
+            <w:tcW w:w="4675" w:type="dxa"/>
+          </w:tcPr>
+          <w:p>
+            <w:r>
+              <w:t>Output</w:t>
+            </w:r>
+          </w:p>
+        </w:tc>
+        <w:tc>
+          <w:tcPr>
+            <w:tcW w:w="4675" w:type="dxa"/>
+          </w:tcPr>
+          <w:p>
+            <w:r>
+              <w:t>Description</w:t>
+            </w:r>
+          </w:p>
+        </w:tc>
+      </w:tr>
+      <w:tr>
+        <w:tc>
+          <w:tcPr>
+            <w:tcW w:w="4675" w:type="dxa"/>
+          </w:tcPr>
+          <w:p>
+            <w:proofErr w:type="spellStart"/>
+            <w:r>
+              <w:t>reg_dst</w:t>
+            </w:r>
+            <w:proofErr w:type="spellEnd"/>
+          </w:p>
+        </w:tc>
+        <w:tc>
+          <w:tcPr>
+            <w:tcW w:w="4675" w:type="dxa"/>
+          </w:tcPr>
+          <w:p>
+            <w:r>
+              <w:t>Select destination register</w:t>
+            </w:r>
+          </w:p>
+        </w:tc>
+      </w:tr>
+      <w:tr>
+        <w:tc>
+          <w:tcPr>
+            <w:tcW w:w="4675" w:type="dxa"/>
+          </w:tcPr>
+          <w:p>
+            <w:r>
+              <w:t>jump</w:t>
+            </w:r>
+          </w:p>
+        </w:tc>
+        <w:tc>
+          <w:tcPr>
+            <w:tcW w:w="4675" w:type="dxa"/>
+          </w:tcPr>
+          <w:p>
+            <w:r>
+              <w:t>Jump control</w:t>
+            </w:r>
+          </w:p>
+        </w:tc>
+      </w:tr>
+      <w:tr>
+        <w:tc>
+          <w:tcPr>
+            <w:tcW w:w="4675" w:type="dxa"/>
+          </w:tcPr>
+          <w:p>
+            <w:r>
+              <w:lastRenderedPageBreak/>
+              <w:t>branch</w:t>
+            </w:r>
+          </w:p>
+        </w:tc>
+        <w:tc>
+          <w:tcPr>
+            <w:tcW w:w="4675" w:type="dxa"/>
+          </w:tcPr>
+          <w:p>
+            <w:r>
+              <w:t>Branch control</w:t>
+            </w:r>
+          </w:p>
+        </w:tc>
+      </w:tr>
+      <w:tr>
+        <w:tc>
+          <w:tcPr>
+            <w:tcW w:w="4675" w:type="dxa"/>
+          </w:tcPr>
+          <w:p>
+            <w:proofErr w:type="spellStart"/>
+            <w:r>
+              <w:t>mem_read</w:t>
+            </w:r>
+            <w:proofErr w:type="spellEnd"/>
+          </w:p>
+        </w:tc>
+        <w:tc>
+          <w:tcPr>
+            <w:tcW w:w="4675" w:type="dxa"/>
+          </w:tcPr>
+          <w:p>
+            <w:r>
+              <w:t>Enables data memory read</w:t>
+            </w:r>
+          </w:p>
+        </w:tc>
+      </w:tr>
+      <w:tr>
+        <w:tc>
+          <w:tcPr>
+            <w:tcW w:w="4675" w:type="dxa"/>
+          </w:tcPr>
+          <w:p>
+            <w:proofErr w:type="spellStart"/>
+            <w:r>
+              <w:t>mem_to_reg</w:t>
+            </w:r>
+            <w:proofErr w:type="spellEnd"/>
+          </w:p>
+        </w:tc>
+        <w:tc>
+          <w:tcPr>
+            <w:tcW w:w="4675" w:type="dxa"/>
+          </w:tcPr>
+          <w:p>
+            <w:r>
+              <w:t>Selects memory data for write-back</w:t>
+            </w:r>
+          </w:p>
+        </w:tc>
+      </w:tr>
+      <w:tr>
+        <w:tc>
+          <w:tcPr>
+            <w:tcW w:w="4675" w:type="dxa"/>
+          </w:tcPr>
+          <w:p>
+            <w:r>
+              <w:t>ALU_OP</w:t>
+            </w:r>
+          </w:p>
+        </w:tc>
+        <w:tc>
+          <w:tcPr>
+            <w:tcW w:w="4675" w:type="dxa"/>
+          </w:tcPr>
+          <w:p>
+            <w:proofErr w:type="gramStart"/>
+            <w:r>
+              <w:t xml:space="preserve">Finds </w:t>
+            </w:r>
+            <w:r>
+              <w:t xml:space="preserve"> ALU</w:t>
+            </w:r>
+            <w:proofErr w:type="gramEnd"/>
+            <w:r>
+              <w:t xml:space="preserve"> function</w:t>
+            </w:r>
+          </w:p>
+        </w:tc>
+      </w:tr>
+      <w:tr>
+        <w:tc>
+          <w:tcPr>
+            <w:tcW w:w="4675" w:type="dxa"/>
+          </w:tcPr>
+          <w:p>
+            <w:proofErr w:type="spellStart"/>
+            <w:r>
+              <w:t>mem_write</w:t>
+            </w:r>
+            <w:proofErr w:type="spellEnd"/>
+          </w:p>
+        </w:tc>
+        <w:tc>
+          <w:tcPr>
+            <w:tcW w:w="4675" w:type="dxa"/>
+          </w:tcPr>
+          <w:p>
+            <w:r>
+              <w:t>Enables data memory write</w:t>
+            </w:r>
+          </w:p>
+        </w:tc>
+      </w:tr>
+      <w:tr>
+        <w:tc>
+          <w:tcPr>
+            <w:tcW w:w="4675" w:type="dxa"/>
+          </w:tcPr>
+          <w:p>
+            <w:proofErr w:type="spellStart"/>
+            <w:r>
+              <w:t>alu_src</w:t>
+            </w:r>
+            <w:proofErr w:type="spellEnd"/>
+          </w:p>
+        </w:tc>
+        <w:tc>
+          <w:tcPr>
+            <w:tcW w:w="4675" w:type="dxa"/>
+          </w:tcPr>
+          <w:p>
+            <w:r>
+              <w:t>Selects ALU input (register or immediate)</w:t>
+            </w:r>
+          </w:p>
+        </w:tc>
+      </w:tr>
+      <w:tr>
+        <w:tc>
+          <w:tcPr>
+            <w:tcW w:w="4675" w:type="dxa"/>
+          </w:tcPr>
+          <w:p>
+            <w:proofErr w:type="spellStart"/>
+            <w:r>
+              <w:t>reg_write</w:t>
+            </w:r>
+            <w:proofErr w:type="spellEnd"/>
+          </w:p>
+        </w:tc>
+        <w:tc>
+          <w:tcPr>
+            <w:tcW w:w="4675" w:type="dxa"/>
+          </w:tcPr>
+          <w:p>
+            <w:r>
+              <w:t>Enables register file write</w:t>
+            </w:r>
+          </w:p>
+        </w:tc>
+      </w:tr>
+    </w:tbl>
+    <w:p/>
+    <w:p>
+      <w:pPr>
+        <w:rPr>
+          <w:b/>
+          <w:bCs/>
+          <w:sz w:val="28"/>
+          <w:szCs w:val="28"/>
+        </w:rPr>
+      </w:pPr>
+      <w:r>
+        <w:rPr>
+          <w:b/>
+          <w:bCs/>
+          <w:sz w:val="28"/>
+          <w:szCs w:val="28"/>
+        </w:rPr>
         <w:t>9. Summary</w:t>
       </w:r>
     </w:p>
     <w:p/>
-    <w:p>
-      <w:r>
-        <w:t>During Week 1, the design sheet was completed.</w:t>
-      </w:r>
-    </w:p>
     <w:p>
       <w:r>
         <w:t xml:space="preserve">The instruction formats, </w:t>
@@ -3838,20 +4073,54 @@
       </w:r>
       <w:proofErr w:type="spellEnd"/>
       <w:r>
-        <w:t xml:space="preserve"> components, and control signals were fully defined.</w:t>
+        <w:t xml:space="preserve"> components, and control signals were fully </w:t>
       </w:r>
-    </w:p>
-    <w:p>
+      <w:proofErr w:type="spellStart"/>
       <w:r>
-        <w:t>All registers, memory initializations, and variable mappings were clearly identified.</w:t>
+        <w:t>defined.All</w:t>
       </w:r>
-    </w:p>
-    <w:p>
+      <w:proofErr w:type="spellEnd"/>
       <w:r>
-        <w:t>This setup ensures the simulator and control logic can be implemented and tested in Week 2.</w:t>
+        <w:t xml:space="preserve"> registers, memory initializations, and variable mappings were clearly </w:t>
+      </w:r>
+      <w:r>
+        <w:t xml:space="preserve">shown above in the tables </w:t>
+      </w:r>
+      <w:r>
+        <w:t>.Th</w:t>
+      </w:r>
+      <w:r>
+        <w:t>e</w:t>
+      </w:r>
+      <w:r>
+        <w:t xml:space="preserve"> setup </w:t>
+      </w:r>
+      <w:r>
+        <w:t>we have right now makes sure</w:t>
+      </w:r>
+      <w:r>
+        <w:t xml:space="preserve"> th</w:t>
+      </w:r>
+      <w:r>
+        <w:t>at</w:t>
+      </w:r>
+      <w:r>
+        <w:t xml:space="preserve"> simulator and control logic can be implemented and tested in Week</w:t>
+      </w:r>
+      <w:r>
+        <w:t xml:space="preserve"> which should give us enough time to work on the pipelining of our </w:t>
+      </w:r>
+      <w:proofErr w:type="spellStart"/>
+      <w:r>
+        <w:t>cpu</w:t>
+      </w:r>
+      <w:proofErr w:type="spellEnd"/>
+      <w:r>
+        <w:t xml:space="preserve"> with the buffers added. </w:t>
       </w:r>
     </w:p>
     <w:sectPr>
+      <w:footerReference w:type="default" r:id="rId6"/>
       <w:pgSz w:w="12240" w:h="15840"/>
       <w:pgMar w:top="1440" w:right="1440" w:bottom="1440" w:left="1440" w:header="720" w:footer="720" w:gutter="0"/>
       <w:cols w:space="720"/>
@@ -3859,6 +4128,109 @@
     </w:sectPr>
   </w:body>
 </w:document>
+</file>
+
+<file path=word/endnotes.xml><?xml version="1.0" encoding="utf-8"?>
+<w:endnotes xmlns:wpc="http://schemas.microsoft.com/office/word/2010/wordprocessingCanvas" xmlns:cx="http://schemas.microsoft.com/office/drawing/2014/chartex" xmlns:cx1="http://schemas.microsoft.com/office/drawing/2015/9/8/chartex" xmlns:cx2="http://schemas.microsoft.com/office/drawing/2015/10/21/chartex" xmlns:cx3="http://schemas.microsoft.com/office/drawing/2016/5/9/chartex" xmlns:cx4="http://schemas.microsoft.com/office/drawing/2016/5/10/chartex" xmlns:cx5="http://schemas.microsoft.com/office/drawing/2016/5/11/chartex" xmlns:cx6="http://schemas.microsoft.com/office/drawing/2016/5/12/chartex" xmlns:cx7="http://schemas.microsoft.com/office/drawing/2016/5/13/chartex" xmlns:cx8="http://schemas.microsoft.com/office/drawing/2016/5/14/chartex" xmlns:mc="http://schemas.openxmlformats.org/markup-compatibility/2006" xmlns:aink="http://schemas.microsoft.com/office/drawing/2016/ink" xmlns:am3d="http://schemas.microsoft.com/office/drawing/2017/model3d" xmlns:o="urn:schemas-microsoft-com:office:office" xmlns:oel="http://schemas.microsoft.com/office/2019/extlst" xmlns:r="http://schemas.openxmlformats.org/officeDocument/2006/relationships" xmlns:m="http://schemas.openxmlformats.org/officeDocument/2006/math" xmlns:v="urn:schemas-microsoft-com:vml" xmlns:wp14="http://schemas.microsoft.com/office/word/2010/wordprocessingDrawing" xmlns:wp="http://schemas.openxmlformats.org/drawingml/2006/wordprocessingDrawing" xmlns:w10="urn:schemas-microsoft-com:office:word" xmlns:w="http://schemas.openxmlformats.org/wordprocessingml/2006/main" xmlns:w14="http://schemas.microsoft.com/office/word/2010/wordml" xmlns:w15="http://schemas.microsoft.com/office/word/2012/wordml" xmlns:w16cex="http://schemas.microsoft.com/office/word/2018/wordml/cex" xmlns:w16cid="http://schemas.microsoft.com/office/word/2016/wordml/cid" xmlns:w16="http://schemas.microsoft.com/office/word/2018/wordml" xmlns:w16du="http://schemas.microsoft.com/office/word/2023/wordml/word16du" xmlns:w16sdtdh="http://schemas.microsoft.com/office/word/2020/wordml/sdtdatahash" xmlns:w16sdtfl="http://schemas.microsoft.com/office/word/2024/wordml/sdtformatlock" xmlns:w16se="http://schemas.microsoft.com/office/word/2015/wordml/symex" xmlns:wpg="http://schemas.microsoft.com/office/word/2010/wordprocessingGroup" xmlns:wpi="http://schemas.microsoft.com/office/word/2010/wordprocessingInk" xmlns:wne="http://schemas.microsoft.com/office/word/2006/wordml" xmlns:wps="http://schemas.microsoft.com/office/word/2010/wordprocessingShape" mc:Ignorable="w14 w15 w16se w16cid w16 w16cex w16sdtdh w16sdtfl w16du wp14">
+  <w:endnote w:type="separator" w:id="-1">
+    <w:p>
+      <w:pPr>
+        <w:spacing w:after="0" w:line="240" w:lineRule="auto"/>
+      </w:pPr>
+      <w:r>
+        <w:separator/>
+      </w:r>
+    </w:p>
+  </w:endnote>
+  <w:endnote w:type="continuationSeparator" w:id="0">
+    <w:p>
+      <w:pPr>
+        <w:spacing w:after="0" w:line="240" w:lineRule="auto"/>
+      </w:pPr>
+      <w:r>
+        <w:continuationSeparator/>
+      </w:r>
+    </w:p>
+  </w:endnote>
+</w:endnotes>
+</file>
+
+<file path=word/footer1.xml><?xml version="1.0" encoding="utf-8"?>
+<w:ftr xmlns:wpc="http://schemas.microsoft.com/office/word/2010/wordprocessingCanvas" xmlns:cx="http://schemas.microsoft.com/office/drawing/2014/chartex" xmlns:cx1="http://schemas.microsoft.com/office/drawing/2015/9/8/chartex" xmlns:cx2="http://schemas.microsoft.com/office/drawing/2015/10/21/chartex" xmlns:cx3="http://schemas.microsoft.com/office/drawing/2016/5/9/chartex" xmlns:cx4="http://schemas.microsoft.com/office/drawing/2016/5/10/chartex" xmlns:cx5="http://schemas.microsoft.com/office/drawing/2016/5/11/chartex" xmlns:cx6="http://schemas.microsoft.com/office/drawing/2016/5/12/chartex" xmlns:cx7="http://schemas.microsoft.com/office/drawing/2016/5/13/chartex" xmlns:cx8="http://schemas.microsoft.com/office/drawing/2016/5/14/chartex" xmlns:mc="http://schemas.openxmlformats.org/markup-compatibility/2006" xmlns:aink="http://schemas.microsoft.com/office/drawing/2016/ink" xmlns:am3d="http://schemas.microsoft.com/office/drawing/2017/model3d" xmlns:o="urn:schemas-microsoft-com:office:office" xmlns:oel="http://schemas.microsoft.com/office/2019/extlst" xmlns:r="http://schemas.openxmlformats.org/officeDocument/2006/relationships" xmlns:m="http://schemas.openxmlformats.org/officeDocument/2006/math" xmlns:v="urn:schemas-microsoft-com:vml" xmlns:wp14="http://schemas.microsoft.com/office/word/2010/wordprocessingDrawing" xmlns:wp="http://schemas.openxmlformats.org/drawingml/2006/wordprocessingDrawing" xmlns:w10="urn:schemas-microsoft-com:office:word" xmlns:w="http://schemas.openxmlformats.org/wordprocessingml/2006/main" xmlns:w14="http://schemas.microsoft.com/office/word/2010/wordml" xmlns:w15="http://schemas.microsoft.com/office/word/2012/wordml" xmlns:w16cex="http://schemas.microsoft.com/office/word/2018/wordml/cex" xmlns:w16cid="http://schemas.microsoft.com/office/word/2016/wordml/cid" xmlns:w16="http://schemas.microsoft.com/office/word/2018/wordml" xmlns:w16du="http://schemas.microsoft.com/office/word/2023/wordml/word16du" xmlns:w16sdtdh="http://schemas.microsoft.com/office/word/2020/wordml/sdtdatahash" xmlns:w16sdtfl="http://schemas.microsoft.com/office/word/2024/wordml/sdtformatlock" xmlns:w16se="http://schemas.microsoft.com/office/word/2015/wordml/symex" xmlns:wpg="http://schemas.microsoft.com/office/word/2010/wordprocessingGroup" xmlns:wpi="http://schemas.microsoft.com/office/word/2010/wordprocessingInk" xmlns:wne="http://schemas.microsoft.com/office/word/2006/wordml" xmlns:wps="http://schemas.microsoft.com/office/word/2010/wordprocessingShape" mc:Ignorable="w14 w15 w16se w16cid w16 w16cex w16sdtdh w16sdtfl w16du wp14">
+  <w:sdt>
+    <w:sdtPr>
+      <w:id w:val="-525323157"/>
+      <w:docPartObj>
+        <w:docPartGallery w:val="Page Numbers (Bottom of Page)"/>
+        <w:docPartUnique/>
+      </w:docPartObj>
+    </w:sdtPr>
+    <w:sdtEndPr>
+      <w:rPr>
+        <w:noProof/>
+      </w:rPr>
+    </w:sdtEndPr>
+    <w:sdtContent>
+      <w:p>
+        <w:pPr>
+          <w:pStyle w:val="Footer"/>
+          <w:jc w:val="right"/>
+        </w:pPr>
+        <w:r>
+          <w:fldChar w:fldCharType="begin"/>
+        </w:r>
+        <w:r>
+          <w:instrText xml:space="preserve"> PAGE   \* MERGEFORMAT </w:instrText>
+        </w:r>
+        <w:r>
+          <w:fldChar w:fldCharType="separate"/>
+        </w:r>
+        <w:r>
+          <w:rPr>
+            <w:noProof/>
+          </w:rPr>
+          <w:t>2</w:t>
+        </w:r>
+        <w:r>
+          <w:rPr>
+            <w:noProof/>
+          </w:rPr>
+          <w:fldChar w:fldCharType="end"/>
+        </w:r>
+      </w:p>
+    </w:sdtContent>
+  </w:sdt>
+  <w:p>
+    <w:pPr>
+      <w:pStyle w:val="Footer"/>
+    </w:pPr>
+  </w:p>
+</w:ftr>
+</file>
+
+<file path=word/footnotes.xml><?xml version="1.0" encoding="utf-8"?>
+<w:footnotes xmlns:wpc="http://schemas.microsoft.com/office/word/2010/wordprocessingCanvas" xmlns:cx="http://schemas.microsoft.com/office/drawing/2014/chartex" xmlns:cx1="http://schemas.microsoft.com/office/drawing/2015/9/8/chartex" xmlns:cx2="http://schemas.microsoft.com/office/drawing/2015/10/21/chartex" xmlns:cx3="http://schemas.microsoft.com/office/drawing/2016/5/9/chartex" xmlns:cx4="http://schemas.microsoft.com/office/drawing/2016/5/10/chartex" xmlns:cx5="http://schemas.microsoft.com/office/drawing/2016/5/11/chartex" xmlns:cx6="http://schemas.microsoft.com/office/drawing/2016/5/12/chartex" xmlns:cx7="http://schemas.microsoft.com/office/drawing/2016/5/13/chartex" xmlns:cx8="http://schemas.microsoft.com/office/drawing/2016/5/14/chartex" xmlns:mc="http://schemas.openxmlformats.org/markup-compatibility/2006" xmlns:aink="http://schemas.microsoft.com/office/drawing/2016/ink" xmlns:am3d="http://schemas.microsoft.com/office/drawing/2017/model3d" xmlns:o="urn:schemas-microsoft-com:office:office" xmlns:oel="http://schemas.microsoft.com/office/2019/extlst" xmlns:r="http://schemas.openxmlformats.org/officeDocument/2006/relationships" xmlns:m="http://schemas.openxmlformats.org/officeDocument/2006/math" xmlns:v="urn:schemas-microsoft-com:vml" xmlns:wp14="http://schemas.microsoft.com/office/word/2010/wordprocessingDrawing" xmlns:wp="http://schemas.openxmlformats.org/drawingml/2006/wordprocessingDrawing" xmlns:w10="urn:schemas-microsoft-com:office:word" xmlns:w="http://schemas.openxmlformats.org/wordprocessingml/2006/main" xmlns:w14="http://schemas.microsoft.com/office/word/2010/wordml" xmlns:w15="http://schemas.microsoft.com/office/word/2012/wordml" xmlns:w16cex="http://schemas.microsoft.com/office/word/2018/wordml/cex" xmlns:w16cid="http://schemas.microsoft.com/office/word/2016/wordml/cid" xmlns:w16="http://schemas.microsoft.com/office/word/2018/wordml" xmlns:w16du="http://schemas.microsoft.com/office/word/2023/wordml/word16du" xmlns:w16sdtdh="http://schemas.microsoft.com/office/word/2020/wordml/sdtdatahash" xmlns:w16sdtfl="http://schemas.microsoft.com/office/word/2024/wordml/sdtformatlock" xmlns:w16se="http://schemas.microsoft.com/office/word/2015/wordml/symex" xmlns:wpg="http://schemas.microsoft.com/office/word/2010/wordprocessingGroup" xmlns:wpi="http://schemas.microsoft.com/office/word/2010/wordprocessingInk" xmlns:wne="http://schemas.microsoft.com/office/word/2006/wordml" xmlns:wps="http://schemas.microsoft.com/office/word/2010/wordprocessingShape" mc:Ignorable="w14 w15 w16se w16cid w16 w16cex w16sdtdh w16sdtfl w16du wp14">
+  <w:footnote w:type="separator" w:id="-1">
+    <w:p>
+      <w:pPr>
+        <w:spacing w:after="0" w:line="240" w:lineRule="auto"/>
+      </w:pPr>
+      <w:r>
+        <w:separator/>
+      </w:r>
+    </w:p>
+  </w:footnote>
+  <w:footnote w:type="continuationSeparator" w:id="0">
+    <w:p>
+      <w:pPr>
+        <w:spacing w:after="0" w:line="240" w:lineRule="auto"/>
+      </w:pPr>
+      <w:r>
+        <w:continuationSeparator/>
+      </w:r>
+    </w:p>
+  </w:footnote>
+</w:footnotes>
 </file>
 
 <file path=word/styles.xml><?xml version="1.0" encoding="utf-8"?>
@@ -4797,6 +5169,50 @@
       </w:tblBorders>
     </w:tblPr>
   </w:style>
+  <w:style w:type="paragraph" w:styleId="Header">
+    <w:name w:val="header"/>
+    <w:basedOn w:val="Normal"/>
+    <w:link w:val="HeaderChar"/>
+    <w:uiPriority w:val="99"/>
+    <w:unhideWhenUsed/>
+    <w:rsid w:val="00A268DD"/>
+    <w:pPr>
+      <w:tabs>
+        <w:tab w:val="center" w:pos="4680"/>
+        <w:tab w:val="right" w:pos="9360"/>
+      </w:tabs>
+      <w:spacing w:after="0" w:line="240" w:lineRule="auto"/>
+    </w:pPr>
+  </w:style>
+  <w:style w:type="character" w:customStyle="1" w:styleId="HeaderChar">
+    <w:name w:val="Header Char"/>
+    <w:basedOn w:val="DefaultParagraphFont"/>
+    <w:link w:val="Header"/>
+    <w:uiPriority w:val="99"/>
+    <w:rsid w:val="00A268DD"/>
+  </w:style>
+  <w:style w:type="paragraph" w:styleId="Footer">
+    <w:name w:val="footer"/>
+    <w:basedOn w:val="Normal"/>
+    <w:link w:val="FooterChar"/>
+    <w:uiPriority w:val="99"/>
+    <w:unhideWhenUsed/>
+    <w:rsid w:val="00A268DD"/>
+    <w:pPr>
+      <w:tabs>
+        <w:tab w:val="center" w:pos="4680"/>
+        <w:tab w:val="right" w:pos="9360"/>
+      </w:tabs>
+      <w:spacing w:after="0" w:line="240" w:lineRule="auto"/>
+    </w:pPr>
+  </w:style>
+  <w:style w:type="character" w:customStyle="1" w:styleId="FooterChar">
+    <w:name w:val="Footer Char"/>
+    <w:basedOn w:val="DefaultParagraphFont"/>
+    <w:link w:val="Footer"/>
+    <w:uiPriority w:val="99"/>
+    <w:rsid w:val="00A268DD"/>
+  </w:style>
 </w:styles>
 </file>
 

</xml_diff>